<commit_message>
added relevant flags, small basic info
</commit_message>
<xml_diff>
--- a/CV_full_Pranav Sudersan v2.docx
+++ b/CV_full_Pranav Sudersan v2.docx
@@ -250,7 +250,15 @@
               <w:t xml:space="preserve"> </w:t>
             </w:r>
             <w:r>
-              <w:t>Vaishakha-21, Gate#6, Anushaktinagar, Mumbai</w:t>
+              <w:t xml:space="preserve">Vaishakha-21, Gate#6, </w:t>
+            </w:r>
+            <w:proofErr w:type="spellStart"/>
+            <w:r>
+              <w:t>Anushaktinagar</w:t>
+            </w:r>
+            <w:proofErr w:type="spellEnd"/>
+            <w:r>
+              <w:t>, Mumbai</w:t>
             </w:r>
             <w:r>
               <w:t xml:space="preserve"> </w:t>
@@ -497,8 +505,6 @@
                 <w:t>pranavsudersan@gmail.com</w:t>
               </w:r>
             </w:hyperlink>
-            <w:bookmarkStart w:id="0" w:name="_GoBack"/>
-            <w:bookmarkEnd w:id="0"/>
           </w:p>
         </w:tc>
       </w:tr>
@@ -533,6 +539,7 @@
             <w:r>
               <w:t xml:space="preserve"> </w:t>
             </w:r>
+            <w:proofErr w:type="spellStart"/>
             <w:r>
               <w:rPr>
                 <w:rStyle w:val="ECVContactDetails"/>
@@ -540,6 +547,7 @@
               </w:rPr>
               <w:t>pranav.sudersan</w:t>
             </w:r>
+            <w:proofErr w:type="spellEnd"/>
             <w:r>
               <w:rPr>
                 <w:rStyle w:val="ECVContactDetails"/>
@@ -1059,7 +1067,25 @@
                 <w:sz w:val="19"/>
                 <w:szCs w:val="19"/>
               </w:rPr>
-              <w:t xml:space="preserve"> Microemulsion </w:t>
+              <w:t xml:space="preserve"> </w:t>
+            </w:r>
+            <w:proofErr w:type="spellStart"/>
+            <w:r>
+              <w:rPr>
+                <w:b/>
+                <w:sz w:val="19"/>
+                <w:szCs w:val="19"/>
+              </w:rPr>
+              <w:t>Microemulsion</w:t>
+            </w:r>
+            <w:proofErr w:type="spellEnd"/>
+            <w:r>
+              <w:rPr>
+                <w:b/>
+                <w:sz w:val="19"/>
+                <w:szCs w:val="19"/>
+              </w:rPr>
+              <w:t xml:space="preserve"> </w:t>
             </w:r>
             <w:r>
               <w:rPr>
@@ -1089,7 +1115,43 @@
                 <w:i/>
                 <w:szCs w:val="18"/>
               </w:rPr>
-              <w:t xml:space="preserve"> Prof. Jyoti </w:t>
+              <w:t xml:space="preserve"> </w:t>
+            </w:r>
+            <w:proofErr w:type="spellStart"/>
+            <w:r>
+              <w:rPr>
+                <w:rFonts w:eastAsia="ArialMT" w:cs="ArialMT"/>
+                <w:i/>
+                <w:szCs w:val="18"/>
+              </w:rPr>
+              <w:t>Prof.</w:t>
+            </w:r>
+            <w:proofErr w:type="spellEnd"/>
+            <w:r>
+              <w:rPr>
+                <w:rFonts w:eastAsia="ArialMT" w:cs="ArialMT"/>
+                <w:i/>
+                <w:szCs w:val="18"/>
+              </w:rPr>
+              <w:t xml:space="preserve"> </w:t>
+            </w:r>
+            <w:proofErr w:type="spellStart"/>
+            <w:r>
+              <w:rPr>
+                <w:rFonts w:eastAsia="ArialMT" w:cs="ArialMT"/>
+                <w:i/>
+                <w:szCs w:val="18"/>
+              </w:rPr>
+              <w:t>Jyoti</w:t>
+            </w:r>
+            <w:proofErr w:type="spellEnd"/>
+            <w:r>
+              <w:rPr>
+                <w:rFonts w:eastAsia="ArialMT" w:cs="ArialMT"/>
+                <w:i/>
+                <w:szCs w:val="18"/>
+              </w:rPr>
+              <w:t xml:space="preserve"> </w:t>
             </w:r>
             <w:r>
               <w:rPr>
@@ -1170,6 +1232,8 @@
               </w:rPr>
               <w:t>CONFERENCES</w:t>
             </w:r>
+            <w:bookmarkStart w:id="0" w:name="_GoBack"/>
+            <w:bookmarkEnd w:id="0"/>
           </w:p>
         </w:tc>
         <w:tc>
@@ -1520,13 +1584,7 @@
               <w:pStyle w:val="ECVDate"/>
             </w:pPr>
             <w:r>
-              <w:t>Aug’18</w:t>
-            </w:r>
-            <w:r>
-              <w:t xml:space="preserve"> – </w:t>
-            </w:r>
-            <w:r>
-              <w:t>Nov’18</w:t>
+              <w:t>Aug’18 – Nov’18</w:t>
             </w:r>
           </w:p>
         </w:tc>
@@ -1579,7 +1637,29 @@
                 <w:sz w:val="18"/>
                 <w:szCs w:val="18"/>
               </w:rPr>
-              <w:t xml:space="preserve">Guide: Prof. </w:t>
+              <w:t xml:space="preserve">Guide: </w:t>
+            </w:r>
+            <w:proofErr w:type="spellStart"/>
+            <w:r>
+              <w:rPr>
+                <w:rFonts w:eastAsia="ArialMT" w:cs="ArialMT"/>
+                <w:i/>
+                <w:color w:val="3F3A38"/>
+                <w:sz w:val="18"/>
+                <w:szCs w:val="18"/>
+              </w:rPr>
+              <w:t>Prof.</w:t>
+            </w:r>
+            <w:proofErr w:type="spellEnd"/>
+            <w:r>
+              <w:rPr>
+                <w:rFonts w:eastAsia="ArialMT" w:cs="ArialMT"/>
+                <w:i/>
+                <w:color w:val="3F3A38"/>
+                <w:sz w:val="18"/>
+                <w:szCs w:val="18"/>
+              </w:rPr>
+              <w:t xml:space="preserve"> </w:t>
             </w:r>
             <w:r>
               <w:rPr>
@@ -1709,7 +1789,95 @@
                 <w:sz w:val="18"/>
                 <w:szCs w:val="18"/>
               </w:rPr>
-              <w:t>Guide: Prof. Kamendra Sharma, Prof. Jyoti R. Seth, IIT Bombay</w:t>
+              <w:t xml:space="preserve">Guide: </w:t>
+            </w:r>
+            <w:proofErr w:type="spellStart"/>
+            <w:r>
+              <w:rPr>
+                <w:rFonts w:eastAsia="ArialMT" w:cs="ArialMT"/>
+                <w:i/>
+                <w:color w:val="3F3A38"/>
+                <w:sz w:val="18"/>
+                <w:szCs w:val="18"/>
+              </w:rPr>
+              <w:t>Prof.</w:t>
+            </w:r>
+            <w:proofErr w:type="spellEnd"/>
+            <w:r>
+              <w:rPr>
+                <w:rFonts w:eastAsia="ArialMT" w:cs="ArialMT"/>
+                <w:i/>
+                <w:color w:val="3F3A38"/>
+                <w:sz w:val="18"/>
+                <w:szCs w:val="18"/>
+              </w:rPr>
+              <w:t xml:space="preserve"> </w:t>
+            </w:r>
+            <w:proofErr w:type="spellStart"/>
+            <w:r>
+              <w:rPr>
+                <w:rFonts w:eastAsia="ArialMT" w:cs="ArialMT"/>
+                <w:i/>
+                <w:color w:val="3F3A38"/>
+                <w:sz w:val="18"/>
+                <w:szCs w:val="18"/>
+              </w:rPr>
+              <w:t>Kamendra</w:t>
+            </w:r>
+            <w:proofErr w:type="spellEnd"/>
+            <w:r>
+              <w:rPr>
+                <w:rFonts w:eastAsia="ArialMT" w:cs="ArialMT"/>
+                <w:i/>
+                <w:color w:val="3F3A38"/>
+                <w:sz w:val="18"/>
+                <w:szCs w:val="18"/>
+              </w:rPr>
+              <w:t xml:space="preserve"> Sharma, </w:t>
+            </w:r>
+            <w:proofErr w:type="spellStart"/>
+            <w:r>
+              <w:rPr>
+                <w:rFonts w:eastAsia="ArialMT" w:cs="ArialMT"/>
+                <w:i/>
+                <w:color w:val="3F3A38"/>
+                <w:sz w:val="18"/>
+                <w:szCs w:val="18"/>
+              </w:rPr>
+              <w:t>Prof.</w:t>
+            </w:r>
+            <w:proofErr w:type="spellEnd"/>
+            <w:r>
+              <w:rPr>
+                <w:rFonts w:eastAsia="ArialMT" w:cs="ArialMT"/>
+                <w:i/>
+                <w:color w:val="3F3A38"/>
+                <w:sz w:val="18"/>
+                <w:szCs w:val="18"/>
+              </w:rPr>
+              <w:t xml:space="preserve"> </w:t>
+            </w:r>
+            <w:proofErr w:type="spellStart"/>
+            <w:r>
+              <w:rPr>
+                <w:rFonts w:eastAsia="ArialMT" w:cs="ArialMT"/>
+                <w:i/>
+                <w:color w:val="3F3A38"/>
+                <w:sz w:val="18"/>
+                <w:szCs w:val="18"/>
+              </w:rPr>
+              <w:t>Jyoti</w:t>
+            </w:r>
+            <w:proofErr w:type="spellEnd"/>
+            <w:r>
+              <w:rPr>
+                <w:rFonts w:eastAsia="ArialMT" w:cs="ArialMT"/>
+                <w:i/>
+                <w:color w:val="3F3A38"/>
+                <w:sz w:val="18"/>
+                <w:szCs w:val="18"/>
+              </w:rPr>
+              <w:t xml:space="preserve"> R. Seth, IIT Bombay</w:t>
             </w:r>
           </w:p>
         </w:tc>
@@ -1752,7 +1920,15 @@
               <w:t xml:space="preserve">unusual </w:t>
             </w:r>
             <w:r>
-              <w:t>like-charged attraction between chains controlling self-assembly is investigated theoretically by Poisson-Boltzman and Manning’s condensation theories. A model based on mean-field approach is developed</w:t>
+              <w:t>like-charged attraction between chains controlling self-assembly is investigated theoretically by Poisson-</w:t>
+            </w:r>
+            <w:proofErr w:type="spellStart"/>
+            <w:r>
+              <w:t>Boltzman</w:t>
+            </w:r>
+            <w:proofErr w:type="spellEnd"/>
+            <w:r>
+              <w:t xml:space="preserve"> and Manning’s condensation theories. A model based on mean-field approach is developed</w:t>
             </w:r>
             <w:r>
               <w:t xml:space="preserve"> in MATLAB</w:t>
@@ -1856,7 +2032,35 @@
               <w:rPr>
                 <w:i/>
               </w:rPr>
-              <w:t xml:space="preserve">Guide: Prof. Jyoti </w:t>
+              <w:t xml:space="preserve">Guide: </w:t>
+            </w:r>
+            <w:proofErr w:type="spellStart"/>
+            <w:r>
+              <w:rPr>
+                <w:i/>
+              </w:rPr>
+              <w:t>Prof.</w:t>
+            </w:r>
+            <w:proofErr w:type="spellEnd"/>
+            <w:r>
+              <w:rPr>
+                <w:i/>
+              </w:rPr>
+              <w:t xml:space="preserve"> </w:t>
+            </w:r>
+            <w:proofErr w:type="spellStart"/>
+            <w:r>
+              <w:rPr>
+                <w:i/>
+              </w:rPr>
+              <w:t>Jyoti</w:t>
+            </w:r>
+            <w:proofErr w:type="spellEnd"/>
+            <w:r>
+              <w:rPr>
+                <w:i/>
+              </w:rPr>
+              <w:t xml:space="preserve"> </w:t>
             </w:r>
             <w:r>
               <w:rPr>
@@ -1900,7 +2104,15 @@
               </w:numPr>
             </w:pPr>
             <w:r>
-              <w:t xml:space="preserve">A novel method was developed to synthesize IPN using sugar microemulsion as a template. </w:t>
+              <w:t xml:space="preserve">A novel method was developed to synthesize IPN using sugar </w:t>
+            </w:r>
+            <w:proofErr w:type="spellStart"/>
+            <w:r>
+              <w:t>microemulsion</w:t>
+            </w:r>
+            <w:proofErr w:type="spellEnd"/>
+            <w:r>
+              <w:t xml:space="preserve"> as a template. </w:t>
             </w:r>
             <w:r>
               <w:t xml:space="preserve">Unlike conventional methods, the devised method is universal in nature which can </w:t>
@@ -1915,10 +2127,26 @@
               <w:t>a wide</w:t>
             </w:r>
             <w:r>
-              <w:t xml:space="preserve">r composition range. The bicontinuous domain size of the IPN nanostructure can also be controlled. </w:t>
-            </w:r>
-            <w:r>
-              <w:t>The dual polymer nano-domains were characterized by analysing SEM/EDS elemental mapping with ImageJ. The method is currently being patented.</w:t>
+              <w:t xml:space="preserve">r composition range. The </w:t>
+            </w:r>
+            <w:proofErr w:type="spellStart"/>
+            <w:r>
+              <w:t>bicontinuous</w:t>
+            </w:r>
+            <w:proofErr w:type="spellEnd"/>
+            <w:r>
+              <w:t xml:space="preserve"> domain size of the IPN nanostructure can also be controlled. </w:t>
+            </w:r>
+            <w:r>
+              <w:t xml:space="preserve">The dual polymer </w:t>
+            </w:r>
+            <w:proofErr w:type="spellStart"/>
+            <w:r>
+              <w:t>nano</w:t>
+            </w:r>
+            <w:proofErr w:type="spellEnd"/>
+            <w:r>
+              <w:t>-domains were characterized by analysing SEM/EDS elemental mapping with ImageJ. The method is currently being patented.</w:t>
             </w:r>
           </w:p>
           <w:p>
@@ -1974,8 +2202,13 @@
             <w:r>
               <w:t xml:space="preserve">and Characterization of Sugar-Oil </w:t>
             </w:r>
-            <w:r>
-              <w:t xml:space="preserve">Microemulsion </w:t>
+            <w:proofErr w:type="spellStart"/>
+            <w:r>
+              <w:t>Microemulsion</w:t>
+            </w:r>
+            <w:proofErr w:type="spellEnd"/>
+            <w:r>
+              <w:t xml:space="preserve"> </w:t>
             </w:r>
             <w:r>
               <w:t>Glass</w:t>
@@ -2017,7 +2250,35 @@
               <w:rPr>
                 <w:i/>
               </w:rPr>
-              <w:t xml:space="preserve">Guide: Prof. Jyoti </w:t>
+              <w:t xml:space="preserve">Guide: </w:t>
+            </w:r>
+            <w:proofErr w:type="spellStart"/>
+            <w:r>
+              <w:rPr>
+                <w:i/>
+              </w:rPr>
+              <w:t>Prof.</w:t>
+            </w:r>
+            <w:proofErr w:type="spellEnd"/>
+            <w:r>
+              <w:rPr>
+                <w:i/>
+              </w:rPr>
+              <w:t xml:space="preserve"> </w:t>
+            </w:r>
+            <w:proofErr w:type="spellStart"/>
+            <w:r>
+              <w:rPr>
+                <w:i/>
+              </w:rPr>
+              <w:t>Jyoti</w:t>
+            </w:r>
+            <w:proofErr w:type="spellEnd"/>
+            <w:r>
+              <w:rPr>
+                <w:i/>
+              </w:rPr>
+              <w:t xml:space="preserve"> </w:t>
             </w:r>
             <w:r>
               <w:rPr>
@@ -2060,19 +2321,51 @@
               </w:numPr>
             </w:pPr>
             <w:r>
-              <w:t xml:space="preserve">Phase behaviour of novel solid state microemulsions based on sugar and oil mixtures was investigated. </w:t>
+              <w:t xml:space="preserve">Phase behaviour of novel solid state </w:t>
+            </w:r>
+            <w:proofErr w:type="spellStart"/>
+            <w:r>
+              <w:t>microemulsions</w:t>
+            </w:r>
+            <w:proofErr w:type="spellEnd"/>
+            <w:r>
+              <w:t xml:space="preserve"> based on sugar and oil mixtures was investigated. </w:t>
             </w:r>
             <w:r>
               <w:t xml:space="preserve">The </w:t>
             </w:r>
             <w:r>
-              <w:t>method was optimized by better design of dehydration setups to prepare dry glassy microemulsions.</w:t>
-            </w:r>
-            <w:r>
-              <w:t xml:space="preserve"> The microemulsion morphology and physical properties were characterized using SEM, SANS, DSC and Rheology.</w:t>
-            </w:r>
-            <w:r>
-              <w:t xml:space="preserve"> Subsequently, nanoporous polymers were also prepared.</w:t>
+              <w:t xml:space="preserve">method was optimized by better design of dehydration setups to prepare dry glassy </w:t>
+            </w:r>
+            <w:proofErr w:type="spellStart"/>
+            <w:r>
+              <w:t>microemulsions</w:t>
+            </w:r>
+            <w:proofErr w:type="spellEnd"/>
+            <w:r>
+              <w:t>.</w:t>
+            </w:r>
+            <w:r>
+              <w:t xml:space="preserve"> The </w:t>
+            </w:r>
+            <w:proofErr w:type="spellStart"/>
+            <w:r>
+              <w:t>microemulsion</w:t>
+            </w:r>
+            <w:proofErr w:type="spellEnd"/>
+            <w:r>
+              <w:t xml:space="preserve"> morphology and physical properties were characterized using SEM, SANS, DSC and Rheology.</w:t>
+            </w:r>
+            <w:r>
+              <w:t xml:space="preserve"> Subsequently, </w:t>
+            </w:r>
+            <w:proofErr w:type="spellStart"/>
+            <w:r>
+              <w:t>nanoporous</w:t>
+            </w:r>
+            <w:proofErr w:type="spellEnd"/>
+            <w:r>
+              <w:t xml:space="preserve"> polymers were also prepared.</w:t>
             </w:r>
           </w:p>
         </w:tc>
@@ -3062,8 +3355,13 @@
               </w:numPr>
             </w:pPr>
             <w:r>
-              <w:t>Self-assembly, Interfacial Dynamics, Microemulsions</w:t>
-            </w:r>
+              <w:t xml:space="preserve">Self-assembly, Interfacial Dynamics, </w:t>
+            </w:r>
+            <w:proofErr w:type="spellStart"/>
+            <w:r>
+              <w:t>Microemulsions</w:t>
+            </w:r>
+            <w:proofErr w:type="spellEnd"/>
           </w:p>
           <w:p>
             <w:pPr>
@@ -3086,13 +3384,37 @@
               </w:numPr>
             </w:pPr>
             <w:r>
-              <w:t xml:space="preserve">Interfacial Tensiometry, </w:t>
-            </w:r>
-            <w:r>
-              <w:t>SEM, DSC, FTIR, DLS, Rheometry,</w:t>
-            </w:r>
-            <w:r>
-              <w:t xml:space="preserve"> Osmometry, Microscopy, </w:t>
+              <w:t xml:space="preserve">Interfacial </w:t>
+            </w:r>
+            <w:proofErr w:type="spellStart"/>
+            <w:r>
+              <w:t>Tensiometry</w:t>
+            </w:r>
+            <w:proofErr w:type="spellEnd"/>
+            <w:r>
+              <w:t xml:space="preserve">, </w:t>
+            </w:r>
+            <w:r>
+              <w:t xml:space="preserve">SEM, DSC, FTIR, DLS, </w:t>
+            </w:r>
+            <w:proofErr w:type="spellStart"/>
+            <w:r>
+              <w:t>Rheometry</w:t>
+            </w:r>
+            <w:proofErr w:type="spellEnd"/>
+            <w:r>
+              <w:t>,</w:t>
+            </w:r>
+            <w:r>
+              <w:t xml:space="preserve"> </w:t>
+            </w:r>
+            <w:proofErr w:type="spellStart"/>
+            <w:r>
+              <w:t>Osmometry</w:t>
+            </w:r>
+            <w:proofErr w:type="spellEnd"/>
+            <w:r>
+              <w:t xml:space="preserve">, Microscopy, </w:t>
             </w:r>
             <w:r>
               <w:t>SANS</w:t>
@@ -3113,7 +3435,13 @@
               <w:t>Coding</w:t>
             </w:r>
             <w:r>
-              <w:t xml:space="preserve">                : MATLAB, C++, VBA, SAS, SQL</w:t>
+              <w:t xml:space="preserve">                : </w:t>
+            </w:r>
+            <w:r>
+              <w:t xml:space="preserve">Python, </w:t>
+            </w:r>
+            <w:r>
+              <w:t>MATLAB, C++, VBA, SAS, SQL</w:t>
             </w:r>
           </w:p>
           <w:p>
@@ -3146,7 +3474,10 @@
               <w:t xml:space="preserve"> </w:t>
             </w:r>
             <w:r>
-              <w:t>: ImageJ, ASPEN Plus, ProsimPlus, ANSYS FLUENT, COMSOL</w:t>
+              <w:t xml:space="preserve">: ImageJ, </w:t>
+            </w:r>
+            <w:r>
+              <w:t>Surface Evolver</w:t>
             </w:r>
           </w:p>
           <w:p>

</xml_diff>